<commit_message>
Update task 2 template
</commit_message>
<xml_diff>
--- a/02.async-await/Asynchronous Task.docx
+++ b/02.async-await/Asynchronous Task.docx
@@ -1,10 +1,11 @@
 
 <file path=word/document.xml><?xml version="1.0" encoding="utf-8"?>
-<w:document xmlns:wpc="http://schemas.microsoft.com/office/word/2010/wordprocessingCanvas" xmlns:cx="http://schemas.microsoft.com/office/drawing/2014/chartex" xmlns:cx1="http://schemas.microsoft.com/office/drawing/2015/9/8/chartex" xmlns:cx2="http://schemas.microsoft.com/office/drawing/2015/10/21/chartex" xmlns:cx3="http://schemas.microsoft.com/office/drawing/2016/5/9/chartex" xmlns:cx4="http://schemas.microsoft.com/office/drawing/2016/5/10/chartex" xmlns:cx5="http://schemas.microsoft.com/office/drawing/2016/5/11/chartex" xmlns:cx6="http://schemas.microsoft.com/office/drawing/2016/5/12/chartex" xmlns:cx7="http://schemas.microsoft.com/office/drawing/2016/5/13/chartex" xmlns:cx8="http://schemas.microsoft.com/office/drawing/2016/5/14/chartex" xmlns:mc="http://schemas.openxmlformats.org/markup-compatibility/2006" xmlns:aink="http://schemas.microsoft.com/office/drawing/2016/ink" xmlns:am3d="http://schemas.microsoft.com/office/drawing/2017/model3d" xmlns:o="urn:schemas-microsoft-com:office:office" xmlns:r="http://schemas.openxmlformats.org/officeDocument/2006/relationships" xmlns:m="http://schemas.openxmlformats.org/officeDocument/2006/math" xmlns:v="urn:schemas-microsoft-com:vml" xmlns:wp14="http://schemas.microsoft.com/office/word/2010/wordprocessingDrawing" xmlns:wp="http://schemas.openxmlformats.org/drawingml/2006/wordprocessingDrawing" xmlns:w10="urn:schemas-microsoft-com:office:word" xmlns:w="http://schemas.openxmlformats.org/wordprocessingml/2006/main" xmlns:w14="http://schemas.microsoft.com/office/word/2010/wordml" xmlns:w15="http://schemas.microsoft.com/office/word/2012/wordml" xmlns:w16cid="http://schemas.microsoft.com/office/word/2016/wordml/cid" xmlns:w16se="http://schemas.microsoft.com/office/word/2015/wordml/symex" xmlns:wpg="http://schemas.microsoft.com/office/word/2010/wordprocessingGroup" xmlns:wpi="http://schemas.microsoft.com/office/word/2010/wordprocessingInk" xmlns:wne="http://schemas.microsoft.com/office/word/2006/wordml" xmlns:wps="http://schemas.microsoft.com/office/word/2010/wordprocessingShape" mc:Ignorable="w14 w15 w16se w16cid wp14">
+<w:document xmlns:wpc="http://schemas.microsoft.com/office/word/2010/wordprocessingCanvas" xmlns:cx="http://schemas.microsoft.com/office/drawing/2014/chartex" xmlns:cx1="http://schemas.microsoft.com/office/drawing/2015/9/8/chartex" xmlns:cx2="http://schemas.microsoft.com/office/drawing/2015/10/21/chartex" xmlns:cx3="http://schemas.microsoft.com/office/drawing/2016/5/9/chartex" xmlns:cx4="http://schemas.microsoft.com/office/drawing/2016/5/10/chartex" xmlns:cx5="http://schemas.microsoft.com/office/drawing/2016/5/11/chartex" xmlns:cx6="http://schemas.microsoft.com/office/drawing/2016/5/12/chartex" xmlns:cx7="http://schemas.microsoft.com/office/drawing/2016/5/13/chartex" xmlns:cx8="http://schemas.microsoft.com/office/drawing/2016/5/14/chartex" xmlns:mc="http://schemas.openxmlformats.org/markup-compatibility/2006" xmlns:aink="http://schemas.microsoft.com/office/drawing/2016/ink" xmlns:am3d="http://schemas.microsoft.com/office/drawing/2017/model3d" xmlns:o="urn:schemas-microsoft-com:office:office" xmlns:r="http://schemas.openxmlformats.org/officeDocument/2006/relationships" xmlns:m="http://schemas.openxmlformats.org/officeDocument/2006/math" xmlns:v="urn:schemas-microsoft-com:vml" xmlns:wp14="http://schemas.microsoft.com/office/word/2010/wordprocessingDrawing" xmlns:wp="http://schemas.openxmlformats.org/drawingml/2006/wordprocessingDrawing" xmlns:w10="urn:schemas-microsoft-com:office:word" xmlns:w="http://schemas.openxmlformats.org/wordprocessingml/2006/main" xmlns:w14="http://schemas.microsoft.com/office/word/2010/wordml" xmlns:w15="http://schemas.microsoft.com/office/word/2012/wordml" xmlns:w16cid="http://schemas.microsoft.com/office/word/2016/wordml/cid" xmlns:w16se="http://schemas.microsoft.com/office/word/2015/wordml/symex" xmlns:wpg="http://schemas.microsoft.com/office/word/2010/wordprocessingGroup" xmlns:wpi="http://schemas.microsoft.com/office/word/2010/wordprocessingInk" xmlns:wne="http://schemas.microsoft.com/office/word/2006/wordml" xmlns:wps="http://schemas.microsoft.com/office/word/2010/wordprocessingShape" xmlns:a="http://schemas.openxmlformats.org/drawingml/2006/main" xmlns:pic="http://schemas.openxmlformats.org/drawingml/2006/picture" xmlns:a14="http://schemas.microsoft.com/office/drawing/2010/main" mc:Ignorable="w14 w15 w16se w16cid wp14">
   <w:body>
     <w:p>
       <w:pPr>
         <w:ind w:firstLine="720"/>
+        <w:jc w:val="both"/>
         <w:rPr>
           <w:sz w:val="28"/>
           <w:szCs w:val="28"/>
@@ -44,7 +45,7 @@
         </w:rPr>
         <w:t xml:space="preserve"> </w:t>
       </w:r>
-      <w:hyperlink r:id="R1cd62af966c74061">
+      <w:hyperlink r:id="Re71f4ae96ff44ef3">
         <w:r>
           <w:rPr>
             <w:rStyle w:val="Hyperlink"/>
@@ -951,7 +952,39 @@
           <w:sz w:val="28"/>
           <w:szCs w:val="28"/>
         </w:rPr>
-        <w:t>Допустим, вы эксперт в асинхронном программировании. Представьте, что вас попросили сделать code review одного ASP.</w:t>
+        <w:t xml:space="preserve">Допустим, вы эксперт в асинхронном программировании. Представьте, что вас попросили сделать </w:t>
+      </w:r>
+      <w:proofErr w:type="spellStart"/>
+      <w:r>
+        <w:rPr>
+          <w:sz w:val="28"/>
+          <w:szCs w:val="28"/>
+        </w:rPr>
+        <w:t>code</w:t>
+      </w:r>
+      <w:proofErr w:type="spellEnd"/>
+      <w:r>
+        <w:rPr>
+          <w:sz w:val="28"/>
+          <w:szCs w:val="28"/>
+        </w:rPr>
+        <w:t xml:space="preserve"> </w:t>
+      </w:r>
+      <w:proofErr w:type="spellStart"/>
+      <w:r>
+        <w:rPr>
+          <w:sz w:val="28"/>
+          <w:szCs w:val="28"/>
+        </w:rPr>
+        <w:t>review</w:t>
+      </w:r>
+      <w:proofErr w:type="spellEnd"/>
+      <w:r>
+        <w:rPr>
+          <w:sz w:val="28"/>
+          <w:szCs w:val="28"/>
+        </w:rPr>
+        <w:t xml:space="preserve"> ASP.</w:t>
       </w:r>
       <w:r>
         <w:rPr>
@@ -981,13 +1014,261 @@
           <w:sz w:val="28"/>
           <w:szCs w:val="28"/>
         </w:rPr>
-        <w:t xml:space="preserve"> приложения на предмет корректной реализации асинхронных операций.  </w:t>
+        <w:t xml:space="preserve"> приложения на предмет корректной реализации асинхронных операций.</w:t>
       </w:r>
     </w:p>
     <w:p>
       <w:pPr>
         <w:ind w:firstLine="720"/>
         <w:rPr>
+          <w:b w:val="1"/>
+          <w:bCs w:val="1"/>
+          <w:sz w:val="28"/>
+          <w:szCs w:val="28"/>
+        </w:rPr>
+      </w:pPr>
+      <w:r>
+        <w:rPr>
+          <w:b w:val="1"/>
+          <w:bCs w:val="1"/>
+          <w:sz w:val="28"/>
+          <w:szCs w:val="28"/>
+        </w:rPr>
+        <w:t>Что делает приложение</w:t>
+      </w:r>
+    </w:p>
+    <w:p>
+      <w:pPr>
+        <w:ind w:firstLine="720"/>
+        <w:rPr>
+          <w:sz w:val="28"/>
+          <w:szCs w:val="28"/>
+        </w:rPr>
+      </w:pPr>
+      <w:r>
+        <w:rPr>
+          <w:sz w:val="28"/>
+          <w:szCs w:val="28"/>
+        </w:rPr>
+        <w:t xml:space="preserve">Сам сайт содержит три страницы, на которые можно перейти, кликая по пунктам главного меню: </w:t>
+      </w:r>
+      <w:proofErr w:type="spellStart"/>
+      <w:r>
+        <w:rPr>
+          <w:sz w:val="28"/>
+          <w:szCs w:val="28"/>
+        </w:rPr>
+        <w:t>Home</w:t>
+      </w:r>
+      <w:proofErr w:type="spellEnd"/>
+      <w:r>
+        <w:rPr>
+          <w:sz w:val="28"/>
+          <w:szCs w:val="28"/>
+        </w:rPr>
+        <w:t xml:space="preserve">, </w:t>
+      </w:r>
+      <w:proofErr w:type="spellStart"/>
+      <w:r>
+        <w:rPr>
+          <w:sz w:val="28"/>
+          <w:szCs w:val="28"/>
+        </w:rPr>
+        <w:t>Privacy</w:t>
+      </w:r>
+      <w:proofErr w:type="spellEnd"/>
+      <w:r>
+        <w:rPr>
+          <w:sz w:val="28"/>
+          <w:szCs w:val="28"/>
+        </w:rPr>
+        <w:t xml:space="preserve">, </w:t>
+      </w:r>
+      <w:proofErr w:type="spellStart"/>
+      <w:r>
+        <w:rPr>
+          <w:sz w:val="28"/>
+          <w:szCs w:val="28"/>
+        </w:rPr>
+        <w:t>Help</w:t>
+      </w:r>
+      <w:proofErr w:type="spellEnd"/>
+      <w:r>
+        <w:rPr>
+          <w:sz w:val="28"/>
+          <w:szCs w:val="28"/>
+        </w:rPr>
+        <w:t xml:space="preserve">. </w:t>
+      </w:r>
+      <w:r>
+        <w:rPr>
+          <w:sz w:val="28"/>
+          <w:szCs w:val="28"/>
+        </w:rPr>
+        <w:t>Помимо этого, на каждой странице считается статистика посещений:</w:t>
+      </w:r>
+    </w:p>
+    <w:p>
+      <w:pPr>
+        <w:pStyle w:val="Normal"/>
+        <w:ind w:firstLine="720"/>
+        <w:rPr>
+          <w:sz w:val="28"/>
+          <w:szCs w:val="28"/>
+        </w:rPr>
+      </w:pPr>
+      <w:r>
+        <w:drawing>
+          <wp:inline wp14:editId="683F531E" wp14:anchorId="537BD612">
+            <wp:extent cx="5276850" cy="2110740"/>
+            <wp:effectExtent l="0" t="0" r="0" b="0"/>
+            <wp:docPr id="1971219706" name="" title=""/>
+            <wp:cNvGraphicFramePr>
+              <a:graphicFrameLocks noChangeAspect="1"/>
+            </wp:cNvGraphicFramePr>
+            <a:graphic>
+              <a:graphicData uri="http://schemas.openxmlformats.org/drawingml/2006/picture">
+                <pic:pic>
+                  <pic:nvPicPr>
+                    <pic:cNvPr id="0" name=""/>
+                    <pic:cNvPicPr/>
+                  </pic:nvPicPr>
+                  <pic:blipFill>
+                    <a:blip r:embed="R9e39526a1f744cec">
+                      <a:extLst>
+                        <a:ext xmlns:a="http://schemas.openxmlformats.org/drawingml/2006/main" uri="{28A0092B-C50C-407E-A947-70E740481C1C}">
+                          <a14:useLocalDpi val="0"/>
+                        </a:ext>
+                      </a:extLst>
+                    </a:blip>
+                    <a:stretch>
+                      <a:fillRect/>
+                    </a:stretch>
+                  </pic:blipFill>
+                  <pic:spPr>
+                    <a:xfrm>
+                      <a:off x="0" y="0"/>
+                      <a:ext cx="5276850" cy="2110740"/>
+                    </a:xfrm>
+                    <a:prstGeom prst="rect">
+                      <a:avLst/>
+                    </a:prstGeom>
+                  </pic:spPr>
+                </pic:pic>
+              </a:graphicData>
+            </a:graphic>
+          </wp:inline>
+        </w:drawing>
+      </w:r>
+      <w:r>
+        <w:rPr>
+          <w:sz w:val="28"/>
+          <w:szCs w:val="28"/>
+        </w:rPr>
+        <w:t xml:space="preserve">  </w:t>
+      </w:r>
+    </w:p>
+    <w:p>
+      <w:pPr>
+        <w:pStyle w:val="Normal"/>
+        <w:ind w:firstLine="720"/>
+        <w:rPr>
+          <w:sz w:val="28"/>
+          <w:szCs w:val="28"/>
+        </w:rPr>
+      </w:pPr>
+      <w:r>
+        <w:rPr>
+          <w:sz w:val="28"/>
+          <w:szCs w:val="28"/>
+        </w:rPr>
+        <w:t xml:space="preserve">Вероятно, </w:t>
+      </w:r>
+      <w:r>
+        <w:rPr>
+          <w:sz w:val="28"/>
+          <w:szCs w:val="28"/>
+        </w:rPr>
+        <w:t>код подсчета статистики у</w:t>
+      </w:r>
+      <w:r>
+        <w:rPr>
+          <w:sz w:val="28"/>
+          <w:szCs w:val="28"/>
+        </w:rPr>
+        <w:t xml:space="preserve"> разработчиков работал неправильно, и поэтому они применили несколько </w:t>
+      </w:r>
+      <w:proofErr w:type="spellStart"/>
+      <w:r>
+        <w:rPr>
+          <w:sz w:val="28"/>
+          <w:szCs w:val="28"/>
+        </w:rPr>
+        <w:t>workaround-ов</w:t>
+      </w:r>
+      <w:proofErr w:type="spellEnd"/>
+      <w:r>
+        <w:rPr>
+          <w:sz w:val="28"/>
+          <w:szCs w:val="28"/>
+        </w:rPr>
+        <w:t>, что</w:t>
+      </w:r>
+      <w:r>
+        <w:rPr>
+          <w:sz w:val="28"/>
+          <w:szCs w:val="28"/>
+        </w:rPr>
+        <w:t xml:space="preserve"> привело к очень долгой загрузке страниц.</w:t>
+      </w:r>
+      <w:r>
+        <w:rPr>
+          <w:sz w:val="28"/>
+          <w:szCs w:val="28"/>
+        </w:rPr>
+        <w:t xml:space="preserve"> </w:t>
+      </w:r>
+    </w:p>
+    <w:p>
+      <w:pPr>
+        <w:pStyle w:val="Normal"/>
+        <w:ind w:firstLine="720"/>
+        <w:rPr>
+          <w:sz w:val="28"/>
+          <w:szCs w:val="28"/>
+        </w:rPr>
+      </w:pPr>
+    </w:p>
+    <w:p>
+      <w:pPr>
+        <w:pStyle w:val="Normal"/>
+        <w:ind w:firstLine="720"/>
+        <w:rPr>
+          <w:sz w:val="28"/>
+          <w:szCs w:val="28"/>
+        </w:rPr>
+      </w:pPr>
+      <w:r>
+        <w:rPr>
+          <w:b w:val="1"/>
+          <w:bCs w:val="1"/>
+          <w:sz w:val="28"/>
+          <w:szCs w:val="28"/>
+        </w:rPr>
+        <w:t>Что нужно сделать</w:t>
+      </w:r>
+      <w:r>
+        <w:rPr>
+          <w:sz w:val="28"/>
+          <w:szCs w:val="28"/>
+        </w:rPr>
+        <w:t>:</w:t>
+      </w:r>
+    </w:p>
+    <w:p>
+      <w:pPr>
+        <w:ind w:firstLine="720"/>
+        <w:rPr>
           <w:sz w:val="28"/>
           <w:szCs w:val="28"/>
         </w:rPr>
@@ -999,7 +1280,6 @@
         </w:rPr>
         <w:t xml:space="preserve">1)  Проанализируйте код приложения </w:t>
       </w:r>
-      <w:proofErr w:type="spellStart"/>
       <w:r>
         <w:rPr>
           <w:b w:val="1"/>
@@ -1022,6 +1302,7 @@
         </w:rPr>
         <w:t>.</w:t>
       </w:r>
+      <w:proofErr w:type="spellStart"/>
       <w:r>
         <w:rPr>
           <w:b w:val="1"/>
@@ -1039,7 +1320,35 @@
           <w:sz w:val="28"/>
           <w:szCs w:val="28"/>
         </w:rPr>
-        <w:t xml:space="preserve">, выпишите замечания (если таковые найдутся), дайте рекомендации по их устранению.   </w:t>
+        <w:t xml:space="preserve">, выпишите </w:t>
+      </w:r>
+      <w:r>
+        <w:rPr>
+          <w:sz w:val="28"/>
+          <w:szCs w:val="28"/>
+        </w:rPr>
+        <w:t xml:space="preserve">все </w:t>
+      </w:r>
+      <w:r>
+        <w:rPr>
+          <w:sz w:val="28"/>
+          <w:szCs w:val="28"/>
+        </w:rPr>
+        <w:t xml:space="preserve">замечания </w:t>
+      </w:r>
+      <w:r>
+        <w:rPr>
+          <w:sz w:val="28"/>
+          <w:szCs w:val="28"/>
+        </w:rPr>
+        <w:t>по асинхронному коду</w:t>
+      </w:r>
+      <w:r>
+        <w:rPr>
+          <w:sz w:val="28"/>
+          <w:szCs w:val="28"/>
+        </w:rPr>
+        <w:t xml:space="preserve">, дайте рекомендации по их устранению.   </w:t>
       </w:r>
     </w:p>
     <w:p>
@@ -1066,7 +1375,56 @@
           <w:sz w:val="28"/>
           <w:szCs w:val="28"/>
         </w:rPr>
-        <w:t xml:space="preserve">Выполните собственные рекомендации относительно приложения, убедитесь, что после этого все тесты успешно завершаются и приложение работает стабильно </w:t>
+        <w:t xml:space="preserve">Исправьте код в соответствии с </w:t>
+      </w:r>
+      <w:r>
+        <w:rPr>
+          <w:sz w:val="28"/>
+          <w:szCs w:val="28"/>
+        </w:rPr>
+        <w:t>собственны</w:t>
+      </w:r>
+      <w:r>
+        <w:rPr>
+          <w:sz w:val="28"/>
+          <w:szCs w:val="28"/>
+        </w:rPr>
+        <w:t>ми</w:t>
+      </w:r>
+      <w:r>
+        <w:rPr>
+          <w:sz w:val="28"/>
+          <w:szCs w:val="28"/>
+        </w:rPr>
+        <w:t xml:space="preserve"> рекомендаци</w:t>
+      </w:r>
+      <w:r>
+        <w:rPr>
+          <w:sz w:val="28"/>
+          <w:szCs w:val="28"/>
+        </w:rPr>
+        <w:t>ями</w:t>
+      </w:r>
+      <w:r>
+        <w:rPr>
+          <w:sz w:val="28"/>
+          <w:szCs w:val="28"/>
+        </w:rPr>
+        <w:t xml:space="preserve">, убедитесь, что после </w:t>
+      </w:r>
+      <w:r>
+        <w:rPr>
+          <w:sz w:val="28"/>
+          <w:szCs w:val="28"/>
+        </w:rPr>
+        <w:t>исправлений</w:t>
+      </w:r>
+      <w:r>
+        <w:rPr>
+          <w:sz w:val="28"/>
+          <w:szCs w:val="28"/>
+        </w:rPr>
+        <w:t xml:space="preserve"> приложение работает стабильно </w:t>
       </w:r>
       <w:r>
         <w:rPr>
@@ -1088,6 +1446,79 @@
         <w:pStyle w:val="Normal"/>
         <w:ind w:firstLine="720"/>
         <w:rPr>
+          <w:b w:val="1"/>
+          <w:bCs w:val="1"/>
+          <w:i w:val="1"/>
+          <w:iCs w:val="1"/>
+          <w:color w:val="ED7D31" w:themeColor="accent2" w:themeTint="FF" w:themeShade="FF"/>
+          <w:sz w:val="24"/>
+          <w:szCs w:val="24"/>
+        </w:rPr>
+      </w:pPr>
+      <w:r>
+        <w:rPr>
+          <w:i w:val="1"/>
+          <w:iCs w:val="1"/>
+          <w:color w:val="ED7D31" w:themeColor="accent2" w:themeTint="FF" w:themeShade="FF"/>
+          <w:sz w:val="24"/>
+          <w:szCs w:val="24"/>
+        </w:rPr>
+        <w:t xml:space="preserve">В решении также есть проект </w:t>
+      </w:r>
+      <w:proofErr w:type="spellStart"/>
+      <w:r>
+        <w:rPr>
+          <w:i w:val="1"/>
+          <w:iCs w:val="1"/>
+          <w:color w:val="ED7D31" w:themeColor="accent2" w:themeTint="FF" w:themeShade="FF"/>
+          <w:sz w:val="24"/>
+          <w:szCs w:val="24"/>
+        </w:rPr>
+        <w:t>CloudServices</w:t>
+      </w:r>
+      <w:proofErr w:type="spellEnd"/>
+      <w:r>
+        <w:rPr>
+          <w:i w:val="1"/>
+          <w:iCs w:val="1"/>
+          <w:color w:val="ED7D31" w:themeColor="accent2" w:themeTint="FF" w:themeShade="FF"/>
+          <w:sz w:val="24"/>
+          <w:szCs w:val="24"/>
+        </w:rPr>
+        <w:t xml:space="preserve">. В ней симулировано обращение к каким-то сторонним сервисам. Это внешняя библиотека, согласно заданию, у вас нет возможности изменять ее код. Все изменения должны быть только в проекте </w:t>
+      </w:r>
+      <w:proofErr w:type="spellStart"/>
+      <w:r>
+        <w:rPr>
+          <w:b w:val="1"/>
+          <w:bCs w:val="1"/>
+          <w:i w:val="1"/>
+          <w:iCs w:val="1"/>
+          <w:color w:val="ED7D31" w:themeColor="accent2" w:themeTint="FF" w:themeShade="FF"/>
+          <w:sz w:val="24"/>
+          <w:szCs w:val="24"/>
+        </w:rPr>
+        <w:t>AsyncAwait.CodeReviewChallenge</w:t>
+      </w:r>
+      <w:proofErr w:type="spellEnd"/>
+      <w:r>
+        <w:rPr>
+          <w:b w:val="1"/>
+          <w:bCs w:val="1"/>
+          <w:i w:val="1"/>
+          <w:iCs w:val="1"/>
+          <w:color w:val="ED7D31" w:themeColor="accent2" w:themeTint="FF" w:themeShade="FF"/>
+          <w:sz w:val="24"/>
+          <w:szCs w:val="24"/>
+        </w:rPr>
+        <w:t>.</w:t>
+      </w:r>
+    </w:p>
+    <w:p>
+      <w:pPr>
+        <w:pStyle w:val="Normal"/>
+        <w:ind w:firstLine="720"/>
+        <w:rPr>
           <w:sz w:val="28"/>
           <w:szCs w:val="28"/>
         </w:rPr>
@@ -1118,39 +1549,87 @@
       <w:pPr>
         <w:ind w:firstLine="720"/>
         <w:rPr>
+          <w:b w:val="1"/>
+          <w:bCs w:val="1"/>
+          <w:i w:val="1"/>
+          <w:iCs w:val="1"/>
           <w:sz w:val="20"/>
           <w:szCs w:val="20"/>
         </w:rPr>
       </w:pPr>
-      <w:r>
-        <w:rPr>
-          <w:b/>
-          <w:bCs/>
-          <w:i/>
-          <w:iCs/>
+    </w:p>
+    <w:p>
+      <w:pPr>
+        <w:ind w:firstLine="720"/>
+        <w:rPr>
+          <w:b w:val="1"/>
+          <w:bCs w:val="1"/>
+          <w:i w:val="1"/>
+          <w:iCs w:val="1"/>
           <w:sz w:val="20"/>
           <w:szCs w:val="20"/>
         </w:rPr>
-        <w:t xml:space="preserve">Оценка по модулю во многом должна зависеть от того, насколько качественно проведена экспертиза, и насколько корректно </w:t>
-      </w:r>
-      <w:r>
-        <w:rPr>
-          <w:b/>
-          <w:bCs/>
-          <w:i/>
-          <w:iCs/>
+      </w:pPr>
+    </w:p>
+    <w:p>
+      <w:pPr>
+        <w:ind w:firstLine="720"/>
+        <w:rPr>
           <w:sz w:val="20"/>
           <w:szCs w:val="20"/>
+        </w:rPr>
+      </w:pPr>
+      <w:r>
+        <w:rPr>
+          <w:b w:val="1"/>
+          <w:bCs w:val="1"/>
+          <w:i w:val="1"/>
+          <w:iCs w:val="1"/>
+          <w:sz w:val="20"/>
+          <w:szCs w:val="20"/>
+        </w:rPr>
+        <w:t xml:space="preserve">Оценка по модулю должна </w:t>
+      </w:r>
+      <w:r>
+        <w:rPr>
+          <w:b w:val="1"/>
+          <w:bCs w:val="1"/>
+          <w:i w:val="1"/>
+          <w:iCs w:val="1"/>
+          <w:sz w:val="20"/>
+          <w:szCs w:val="20"/>
+        </w:rPr>
+        <w:t xml:space="preserve">определяться по двум заданиям и во многом должна </w:t>
+      </w:r>
+      <w:r>
+        <w:rPr>
+          <w:b w:val="1"/>
+          <w:bCs w:val="1"/>
+          <w:i w:val="1"/>
+          <w:iCs w:val="1"/>
+          <w:sz w:val="20"/>
+          <w:szCs w:val="20"/>
+        </w:rPr>
+        <w:t xml:space="preserve">зависеть от того, насколько качественно проведена экспертиза, и насколько корректно </w:t>
+      </w:r>
+      <w:r>
+        <w:rPr>
+          <w:b w:val="1"/>
+          <w:bCs w:val="1"/>
+          <w:i w:val="1"/>
+          <w:iCs w:val="1"/>
+          <w:sz w:val="20"/>
+          <w:szCs w:val="20"/>
           <w:lang w:val="en-US"/>
         </w:rPr>
         <w:t>mentee</w:t>
       </w:r>
       <w:r>
         <w:rPr>
-          <w:b/>
-          <w:bCs/>
-          <w:i/>
-          <w:iCs/>
+          <w:b w:val="1"/>
+          <w:bCs w:val="1"/>
+          <w:i w:val="1"/>
+          <w:iCs w:val="1"/>
           <w:sz w:val="20"/>
           <w:szCs w:val="20"/>
         </w:rPr>

</xml_diff>